<commit_message>
do experiment on the new cvat dataset
</commit_message>
<xml_diff>
--- a/resources/experiment result 2.0.docx
+++ b/resources/experiment result 2.0.docx
@@ -3,6 +3,11 @@
 <w:document xmlns:wpc="http://schemas.microsoft.com/office/word/2010/wordprocessingCanvas" xmlns:cx="http://schemas.microsoft.com/office/drawing/2014/chartex" xmlns:cx1="http://schemas.microsoft.com/office/drawing/2015/9/8/chartex" xmlns:cx2="http://schemas.microsoft.com/office/drawing/2015/10/21/chartex" xmlns:mc="http://schemas.openxmlformats.org/markup-compatibility/2006" xmlns:o="urn:schemas-microsoft-com:office:office" xmlns:r="http://schemas.openxmlformats.org/officeDocument/2006/relationships" xmlns:m="http://schemas.openxmlformats.org/officeDocument/2006/math" xmlns:v="urn:schemas-microsoft-com:vml" xmlns:wp14="http://schemas.microsoft.com/office/word/2010/wordprocessingDrawing" xmlns:wp="http://schemas.openxmlformats.org/drawingml/2006/wordprocessingDrawing" xmlns:w10="urn:schemas-microsoft-com:office:word" xmlns:w="http://schemas.openxmlformats.org/wordprocessingml/2006/main" xmlns:w14="http://schemas.microsoft.com/office/word/2010/wordml" xmlns:w15="http://schemas.microsoft.com/office/word/2012/wordml" xmlns:w16se="http://schemas.microsoft.com/office/word/2015/wordml/symex" xmlns:wpg="http://schemas.microsoft.com/office/word/2010/wordprocessingGroup" xmlns:wpi="http://schemas.microsoft.com/office/word/2010/wordprocessingInk" xmlns:wne="http://schemas.microsoft.com/office/word/2006/wordml" xmlns:wps="http://schemas.microsoft.com/office/word/2010/wordprocessingShape" mc:Ignorable="w14 w15 w16se wp14">
   <w:body>
     <w:p>
+      <w:pPr>
+        <w:rPr>
+          <w:rFonts w:hint="eastAsia"/>
+        </w:rPr>
+      </w:pPr>
       <w:r>
         <w:rPr>
           <w:noProof/>
@@ -58,11 +63,6 @@
       </w:r>
     </w:p>
     <w:p>
-      <w:pPr>
-        <w:rPr>
-          <w:rFonts w:hint="eastAsia"/>
-        </w:rPr>
-      </w:pPr>
       <w:r>
         <w:rPr>
           <w:noProof/>
@@ -3144,13 +3144,7 @@
     <w:p/>
     <w:p/>
     <w:p/>
-    <w:p>
-      <w:pPr>
-        <w:rPr>
-          <w:rFonts w:hint="eastAsia"/>
-        </w:rPr>
-      </w:pPr>
-    </w:p>
+    <w:p/>
     <w:tbl>
       <w:tblPr>
         <w:tblW w:w="9129" w:type="dxa"/>
@@ -3170,8 +3164,8 @@
         <w:tblLook w:val="04A0" w:firstRow="1" w:lastRow="0" w:firstColumn="1" w:lastColumn="0" w:noHBand="0" w:noVBand="1"/>
       </w:tblPr>
       <w:tblGrid>
-        <w:gridCol w:w="1871"/>
-        <w:gridCol w:w="1191"/>
+        <w:gridCol w:w="2019"/>
+        <w:gridCol w:w="1043"/>
         <w:gridCol w:w="964"/>
         <w:gridCol w:w="849"/>
         <w:gridCol w:w="711"/>
@@ -3187,7 +3181,7 @@
         </w:trPr>
         <w:tc>
           <w:tcPr>
-            <w:tcW w:w="1871" w:type="dxa"/>
+            <w:tcW w:w="2019" w:type="dxa"/>
             <w:vMerge w:val="restart"/>
             <w:tcBorders>
               <w:top w:val="single" w:sz="4" w:space="0" w:color="00000A"/>
@@ -3212,7 +3206,7 @@
         </w:tc>
         <w:tc>
           <w:tcPr>
-            <w:tcW w:w="1191" w:type="dxa"/>
+            <w:tcW w:w="1043" w:type="dxa"/>
             <w:vMerge w:val="restart"/>
             <w:tcBorders>
               <w:top w:val="single" w:sz="4" w:space="0" w:color="00000A"/>
@@ -3398,7 +3392,7 @@
         </w:trPr>
         <w:tc>
           <w:tcPr>
-            <w:tcW w:w="1871" w:type="dxa"/>
+            <w:tcW w:w="2019" w:type="dxa"/>
             <w:vMerge/>
             <w:tcBorders>
               <w:left w:val="single" w:sz="4" w:space="0" w:color="00000A"/>
@@ -3423,7 +3417,7 @@
         </w:tc>
         <w:tc>
           <w:tcPr>
-            <w:tcW w:w="1191" w:type="dxa"/>
+            <w:tcW w:w="1043" w:type="dxa"/>
             <w:vMerge/>
             <w:tcBorders>
               <w:left w:val="single" w:sz="4" w:space="0" w:color="00000A"/>
@@ -3678,7 +3672,7 @@
       <w:tr>
         <w:tc>
           <w:tcPr>
-            <w:tcW w:w="1871" w:type="dxa"/>
+            <w:tcW w:w="2019" w:type="dxa"/>
             <w:tcBorders>
               <w:top w:val="single" w:sz="4" w:space="0" w:color="00000A"/>
               <w:left w:val="single" w:sz="4" w:space="0" w:color="00000A"/>
@@ -3721,7 +3715,7 @@
         </w:tc>
         <w:tc>
           <w:tcPr>
-            <w:tcW w:w="1191" w:type="dxa"/>
+            <w:tcW w:w="1043" w:type="dxa"/>
             <w:tcBorders>
               <w:top w:val="single" w:sz="4" w:space="0" w:color="00000A"/>
               <w:left w:val="single" w:sz="4" w:space="0" w:color="00000A"/>
@@ -4008,7 +4002,7 @@
       <w:tr>
         <w:tc>
           <w:tcPr>
-            <w:tcW w:w="1871" w:type="dxa"/>
+            <w:tcW w:w="2019" w:type="dxa"/>
             <w:tcBorders>
               <w:top w:val="single" w:sz="4" w:space="0" w:color="00000A"/>
               <w:left w:val="single" w:sz="4" w:space="0" w:color="00000A"/>
@@ -4043,7 +4037,7 @@
         </w:tc>
         <w:tc>
           <w:tcPr>
-            <w:tcW w:w="1191" w:type="dxa"/>
+            <w:tcW w:w="1043" w:type="dxa"/>
             <w:tcBorders>
               <w:top w:val="single" w:sz="4" w:space="0" w:color="00000A"/>
               <w:left w:val="single" w:sz="4" w:space="0" w:color="00000A"/>
@@ -4060,63 +4054,141 @@
             <w:pPr>
               <w:jc w:val="center"/>
               <w:rPr>
+                <w:rFonts w:eastAsia="PMingLiU"/>
+                <w:sz w:val="22"/>
+                <w:lang w:eastAsia="zh-TW"/>
+              </w:rPr>
+            </w:pPr>
+            <w:r>
+              <w:rPr>
                 <w:rFonts w:eastAsia="PMingLiU" w:hint="eastAsia"/>
                 <w:sz w:val="22"/>
                 <w:lang w:eastAsia="zh-TW"/>
               </w:rPr>
-            </w:pPr>
+              <w:t>2</w:t>
+            </w:r>
+            <w:r>
+              <w:rPr>
+                <w:rFonts w:eastAsia="PMingLiU"/>
+                <w:sz w:val="22"/>
+                <w:lang w:eastAsia="zh-TW"/>
+              </w:rPr>
+              <w:t>,</w:t>
+            </w:r>
             <w:r>
               <w:rPr>
                 <w:rFonts w:eastAsia="PMingLiU" w:hint="eastAsia"/>
                 <w:sz w:val="22"/>
                 <w:lang w:eastAsia="zh-TW"/>
               </w:rPr>
-              <w:t>2</w:t>
-            </w:r>
-            <w:r>
-              <w:rPr>
-                <w:rFonts w:eastAsia="PMingLiU"/>
+              <w:t>009</w:t>
+            </w:r>
+          </w:p>
+        </w:tc>
+        <w:tc>
+          <w:tcPr>
+            <w:tcW w:w="964" w:type="dxa"/>
+            <w:tcBorders>
+              <w:left w:val="single" w:sz="4" w:space="0" w:color="00000A"/>
+              <w:bottom w:val="double" w:sz="4" w:space="0" w:color="auto"/>
+              <w:right w:val="single" w:sz="4" w:space="0" w:color="00000A"/>
+            </w:tcBorders>
+            <w:shd w:val="clear" w:color="auto" w:fill="FFFFFF"/>
+            <w:vAlign w:val="center"/>
+          </w:tcPr>
+          <w:p>
+            <w:pPr>
+              <w:jc w:val="center"/>
+              <w:rPr>
+                <w:sz w:val="22"/>
+                <w:lang w:eastAsia="zh-TW"/>
+              </w:rPr>
+            </w:pPr>
+            <w:r>
+              <w:rPr>
+                <w:sz w:val="22"/>
+                <w:lang w:eastAsia="zh-TW"/>
+              </w:rPr>
+              <w:t>32.27</w:t>
+            </w:r>
+          </w:p>
+        </w:tc>
+        <w:tc>
+          <w:tcPr>
+            <w:tcW w:w="849" w:type="dxa"/>
+            <w:tcBorders>
+              <w:left w:val="single" w:sz="4" w:space="0" w:color="00000A"/>
+              <w:bottom w:val="double" w:sz="4" w:space="0" w:color="auto"/>
+              <w:right w:val="single" w:sz="4" w:space="0" w:color="00000A"/>
+            </w:tcBorders>
+            <w:shd w:val="clear" w:color="auto" w:fill="FFFFFF"/>
+            <w:vAlign w:val="center"/>
+          </w:tcPr>
+          <w:p>
+            <w:pPr>
+              <w:jc w:val="center"/>
+              <w:rPr>
+                <w:sz w:val="22"/>
+                <w:lang w:eastAsia="zh-TW"/>
+              </w:rPr>
+            </w:pPr>
+            <w:r>
+              <w:rPr>
+                <w:sz w:val="22"/>
+                <w:lang w:eastAsia="zh-TW"/>
+              </w:rPr>
+              <w:t>64</w:t>
+            </w:r>
+            <w:r>
+              <w:rPr>
                 <w:sz w:val="22"/>
                 <w:lang w:eastAsia="zh-TW"/>
               </w:rPr>
               <w:t>,</w:t>
             </w:r>
-            <w:bookmarkStart w:id="0" w:name="_GoBack"/>
-            <w:bookmarkEnd w:id="0"/>
-            <w:r>
-              <w:rPr>
-                <w:rFonts w:eastAsia="PMingLiU" w:hint="eastAsia"/>
-                <w:sz w:val="22"/>
-                <w:lang w:eastAsia="zh-TW"/>
-              </w:rPr>
-              <w:t>009</w:t>
-            </w:r>
-          </w:p>
-        </w:tc>
-        <w:tc>
-          <w:tcPr>
-            <w:tcW w:w="964" w:type="dxa"/>
+            <w:r>
+              <w:rPr>
+                <w:sz w:val="22"/>
+                <w:lang w:eastAsia="zh-TW"/>
+              </w:rPr>
+              <w:t>826</w:t>
+            </w:r>
+          </w:p>
+        </w:tc>
+        <w:tc>
+          <w:tcPr>
+            <w:tcW w:w="711" w:type="dxa"/>
             <w:tcBorders>
               <w:left w:val="single" w:sz="4" w:space="0" w:color="00000A"/>
               <w:bottom w:val="double" w:sz="4" w:space="0" w:color="auto"/>
               <w:right w:val="single" w:sz="4" w:space="0" w:color="00000A"/>
             </w:tcBorders>
             <w:shd w:val="clear" w:color="auto" w:fill="FFFFFF"/>
-            <w:vAlign w:val="center"/>
-          </w:tcPr>
-          <w:p>
-            <w:pPr>
-              <w:jc w:val="center"/>
-              <w:rPr>
-                <w:sz w:val="22"/>
-                <w:lang w:eastAsia="zh-TW"/>
-              </w:rPr>
-            </w:pPr>
-          </w:p>
-        </w:tc>
-        <w:tc>
-          <w:tcPr>
-            <w:tcW w:w="849" w:type="dxa"/>
+            <w:tcMar>
+              <w:left w:w="103" w:type="dxa"/>
+            </w:tcMar>
+            <w:vAlign w:val="center"/>
+          </w:tcPr>
+          <w:p>
+            <w:pPr>
+              <w:jc w:val="center"/>
+              <w:rPr>
+                <w:sz w:val="22"/>
+                <w:lang w:eastAsia="zh-TW"/>
+              </w:rPr>
+            </w:pPr>
+            <w:r>
+              <w:rPr>
+                <w:sz w:val="22"/>
+                <w:lang w:eastAsia="zh-TW"/>
+              </w:rPr>
+              <w:t>1.388</w:t>
+            </w:r>
+          </w:p>
+        </w:tc>
+        <w:tc>
+          <w:tcPr>
+            <w:tcW w:w="708" w:type="dxa"/>
             <w:tcBorders>
               <w:left w:val="single" w:sz="4" w:space="0" w:color="00000A"/>
               <w:bottom w:val="double" w:sz="4" w:space="0" w:color="auto"/>
@@ -4133,30 +4205,100 @@
                 <w:lang w:eastAsia="zh-TW"/>
               </w:rPr>
             </w:pPr>
-          </w:p>
-        </w:tc>
-        <w:tc>
-          <w:tcPr>
-            <w:tcW w:w="711" w:type="dxa"/>
+            <w:r>
+              <w:rPr>
+                <w:sz w:val="22"/>
+                <w:lang w:eastAsia="zh-TW"/>
+              </w:rPr>
+              <w:t>0.961</w:t>
+            </w:r>
+          </w:p>
+        </w:tc>
+        <w:tc>
+          <w:tcPr>
+            <w:tcW w:w="709" w:type="dxa"/>
             <w:tcBorders>
               <w:left w:val="single" w:sz="4" w:space="0" w:color="00000A"/>
               <w:bottom w:val="double" w:sz="4" w:space="0" w:color="auto"/>
               <w:right w:val="single" w:sz="4" w:space="0" w:color="00000A"/>
             </w:tcBorders>
             <w:shd w:val="clear" w:color="auto" w:fill="FFFFFF"/>
-            <w:tcMar>
-              <w:left w:w="103" w:type="dxa"/>
-            </w:tcMar>
-            <w:vAlign w:val="center"/>
-          </w:tcPr>
-          <w:p>
-            <w:pPr>
-              <w:jc w:val="center"/>
-              <w:rPr>
-                <w:sz w:val="22"/>
-                <w:lang w:eastAsia="zh-TW"/>
-              </w:rPr>
-            </w:pPr>
+            <w:vAlign w:val="center"/>
+          </w:tcPr>
+          <w:p>
+            <w:pPr>
+              <w:jc w:val="center"/>
+              <w:rPr>
+                <w:sz w:val="22"/>
+                <w:lang w:eastAsia="zh-TW"/>
+              </w:rPr>
+            </w:pPr>
+            <w:r>
+              <w:rPr>
+                <w:sz w:val="22"/>
+                <w:lang w:eastAsia="zh-TW"/>
+              </w:rPr>
+              <w:t>0.544</w:t>
+            </w:r>
+          </w:p>
+        </w:tc>
+        <w:tc>
+          <w:tcPr>
+            <w:tcW w:w="709" w:type="dxa"/>
+            <w:tcBorders>
+              <w:left w:val="single" w:sz="4" w:space="0" w:color="00000A"/>
+              <w:bottom w:val="double" w:sz="4" w:space="0" w:color="auto"/>
+              <w:right w:val="single" w:sz="4" w:space="0" w:color="00000A"/>
+            </w:tcBorders>
+            <w:shd w:val="clear" w:color="auto" w:fill="FFFFFF"/>
+            <w:tcMar>
+              <w:left w:w="103" w:type="dxa"/>
+            </w:tcMar>
+            <w:vAlign w:val="center"/>
+          </w:tcPr>
+          <w:p>
+            <w:pPr>
+              <w:jc w:val="center"/>
+              <w:rPr>
+                <w:sz w:val="22"/>
+                <w:lang w:eastAsia="zh-TW"/>
+              </w:rPr>
+            </w:pPr>
+            <w:r>
+              <w:rPr>
+                <w:sz w:val="22"/>
+                <w:lang w:eastAsia="zh-TW"/>
+              </w:rPr>
+              <w:t>0.791</w:t>
+            </w:r>
+          </w:p>
+        </w:tc>
+        <w:tc>
+          <w:tcPr>
+            <w:tcW w:w="709" w:type="dxa"/>
+            <w:tcBorders>
+              <w:left w:val="single" w:sz="4" w:space="0" w:color="00000A"/>
+              <w:bottom w:val="double" w:sz="4" w:space="0" w:color="auto"/>
+              <w:right w:val="single" w:sz="4" w:space="0" w:color="00000A"/>
+            </w:tcBorders>
+            <w:shd w:val="clear" w:color="auto" w:fill="FFFFFF"/>
+            <w:vAlign w:val="center"/>
+          </w:tcPr>
+          <w:p>
+            <w:pPr>
+              <w:jc w:val="center"/>
+              <w:rPr>
+                <w:sz w:val="22"/>
+                <w:lang w:eastAsia="zh-TW"/>
+              </w:rPr>
+            </w:pPr>
+            <w:r>
+              <w:rPr>
+                <w:sz w:val="22"/>
+                <w:lang w:eastAsia="zh-TW"/>
+              </w:rPr>
+              <w:t>0.723</w:t>
+            </w:r>
           </w:p>
         </w:tc>
         <w:tc>
@@ -4178,100 +4320,20 @@
                 <w:lang w:eastAsia="zh-TW"/>
               </w:rPr>
             </w:pPr>
-          </w:p>
-        </w:tc>
-        <w:tc>
-          <w:tcPr>
-            <w:tcW w:w="709" w:type="dxa"/>
-            <w:tcBorders>
-              <w:left w:val="single" w:sz="4" w:space="0" w:color="00000A"/>
-              <w:bottom w:val="double" w:sz="4" w:space="0" w:color="auto"/>
-              <w:right w:val="single" w:sz="4" w:space="0" w:color="00000A"/>
-            </w:tcBorders>
-            <w:shd w:val="clear" w:color="auto" w:fill="FFFFFF"/>
-            <w:vAlign w:val="center"/>
-          </w:tcPr>
-          <w:p>
-            <w:pPr>
-              <w:jc w:val="center"/>
-              <w:rPr>
-                <w:sz w:val="22"/>
-                <w:lang w:eastAsia="zh-TW"/>
-              </w:rPr>
-            </w:pPr>
-          </w:p>
-        </w:tc>
-        <w:tc>
-          <w:tcPr>
-            <w:tcW w:w="709" w:type="dxa"/>
-            <w:tcBorders>
-              <w:left w:val="single" w:sz="4" w:space="0" w:color="00000A"/>
-              <w:bottom w:val="double" w:sz="4" w:space="0" w:color="auto"/>
-              <w:right w:val="single" w:sz="4" w:space="0" w:color="00000A"/>
-            </w:tcBorders>
-            <w:shd w:val="clear" w:color="auto" w:fill="FFFFFF"/>
-            <w:tcMar>
-              <w:left w:w="103" w:type="dxa"/>
-            </w:tcMar>
-            <w:vAlign w:val="center"/>
-          </w:tcPr>
-          <w:p>
-            <w:pPr>
-              <w:jc w:val="center"/>
-              <w:rPr>
-                <w:sz w:val="22"/>
-                <w:lang w:eastAsia="zh-TW"/>
-              </w:rPr>
-            </w:pPr>
-          </w:p>
-        </w:tc>
-        <w:tc>
-          <w:tcPr>
-            <w:tcW w:w="709" w:type="dxa"/>
-            <w:tcBorders>
-              <w:left w:val="single" w:sz="4" w:space="0" w:color="00000A"/>
-              <w:bottom w:val="double" w:sz="4" w:space="0" w:color="auto"/>
-              <w:right w:val="single" w:sz="4" w:space="0" w:color="00000A"/>
-            </w:tcBorders>
-            <w:shd w:val="clear" w:color="auto" w:fill="FFFFFF"/>
-            <w:vAlign w:val="center"/>
-          </w:tcPr>
-          <w:p>
-            <w:pPr>
-              <w:jc w:val="center"/>
-              <w:rPr>
-                <w:sz w:val="22"/>
-                <w:lang w:eastAsia="zh-TW"/>
-              </w:rPr>
-            </w:pPr>
-          </w:p>
-        </w:tc>
-        <w:tc>
-          <w:tcPr>
-            <w:tcW w:w="708" w:type="dxa"/>
-            <w:tcBorders>
-              <w:left w:val="single" w:sz="4" w:space="0" w:color="00000A"/>
-              <w:bottom w:val="double" w:sz="4" w:space="0" w:color="auto"/>
-              <w:right w:val="single" w:sz="4" w:space="0" w:color="00000A"/>
-            </w:tcBorders>
-            <w:shd w:val="clear" w:color="auto" w:fill="FFFFFF"/>
-            <w:vAlign w:val="center"/>
-          </w:tcPr>
-          <w:p>
-            <w:pPr>
-              <w:jc w:val="center"/>
-              <w:rPr>
-                <w:sz w:val="22"/>
-                <w:lang w:eastAsia="zh-TW"/>
-              </w:rPr>
-            </w:pPr>
+            <w:r>
+              <w:rPr>
+                <w:sz w:val="22"/>
+                <w:lang w:eastAsia="zh-TW"/>
+              </w:rPr>
+              <w:t>0.219</w:t>
+            </w:r>
           </w:p>
         </w:tc>
       </w:tr>
       <w:tr>
         <w:tc>
           <w:tcPr>
-            <w:tcW w:w="1871" w:type="dxa"/>
+            <w:tcW w:w="2019" w:type="dxa"/>
             <w:tcBorders>
               <w:top w:val="double" w:sz="4" w:space="0" w:color="auto"/>
               <w:left w:val="single" w:sz="4" w:space="0" w:color="00000A"/>
@@ -4304,7 +4366,7 @@
         </w:tc>
         <w:tc>
           <w:tcPr>
-            <w:tcW w:w="1191" w:type="dxa"/>
+            <w:tcW w:w="1043" w:type="dxa"/>
             <w:tcBorders>
               <w:top w:val="double" w:sz="4" w:space="0" w:color="auto"/>
               <w:left w:val="single" w:sz="4" w:space="0" w:color="00000A"/>
@@ -4321,31 +4383,14 @@
             <w:pPr>
               <w:jc w:val="center"/>
               <w:rPr>
-                <w:color w:val="FF0000"/>
-                <w:sz w:val="22"/>
-              </w:rPr>
-            </w:pPr>
-            <w:r>
-              <w:rPr>
-                <w:color w:val="FF0000"/>
-                <w:sz w:val="22"/>
-              </w:rPr>
-              <w:t>10</w:t>
-            </w:r>
-            <w:r>
-              <w:rPr>
-                <w:rFonts w:hint="eastAsia"/>
-                <w:color w:val="FF0000"/>
-                <w:sz w:val="22"/>
-              </w:rPr>
-              <w:t>5</w:t>
-            </w:r>
-            <w:r>
-              <w:rPr>
-                <w:color w:val="FF0000"/>
-                <w:sz w:val="22"/>
-              </w:rPr>
-              <w:t xml:space="preserve"> (15%)</w:t>
+                <w:sz w:val="22"/>
+              </w:rPr>
+            </w:pPr>
+            <w:r>
+              <w:rPr>
+                <w:sz w:val="22"/>
+              </w:rPr>
+              <w:t>287</w:t>
             </w:r>
           </w:p>
         </w:tc>
@@ -4364,18 +4409,16 @@
             <w:pPr>
               <w:jc w:val="center"/>
               <w:rPr>
-                <w:color w:val="FF0000"/>
-                <w:sz w:val="22"/>
-                <w:lang w:eastAsia="zh-TW"/>
-              </w:rPr>
-            </w:pPr>
-            <w:r>
-              <w:rPr>
-                <w:rFonts w:hint="eastAsia"/>
-                <w:color w:val="FF0000"/>
-                <w:sz w:val="22"/>
-              </w:rPr>
-              <w:t>16,062</w:t>
+                <w:sz w:val="22"/>
+                <w:lang w:eastAsia="zh-TW"/>
+              </w:rPr>
+            </w:pPr>
+            <w:r>
+              <w:rPr>
+                <w:sz w:val="22"/>
+                <w:lang w:eastAsia="zh-TW"/>
+              </w:rPr>
+              <w:t>26.20</w:t>
             </w:r>
           </w:p>
         </w:tc>
@@ -4393,18 +4436,30 @@
             <w:pPr>
               <w:jc w:val="center"/>
               <w:rPr>
-                <w:color w:val="FF0000"/>
-                <w:sz w:val="22"/>
-                <w:lang w:eastAsia="zh-TW"/>
-              </w:rPr>
-            </w:pPr>
-            <w:r>
-              <w:rPr>
-                <w:rFonts w:hint="eastAsia"/>
-                <w:color w:val="FF0000"/>
-                <w:sz w:val="22"/>
-              </w:rPr>
-              <w:t>152.97</w:t>
+                <w:sz w:val="22"/>
+                <w:lang w:eastAsia="zh-TW"/>
+              </w:rPr>
+            </w:pPr>
+            <w:r>
+              <w:rPr>
+                <w:sz w:val="22"/>
+                <w:lang w:eastAsia="zh-TW"/>
+              </w:rPr>
+              <w:t>7</w:t>
+            </w:r>
+            <w:r>
+              <w:rPr>
+                <w:sz w:val="22"/>
+                <w:lang w:eastAsia="zh-TW"/>
+              </w:rPr>
+              <w:t>,</w:t>
+            </w:r>
+            <w:r>
+              <w:rPr>
+                <w:sz w:val="22"/>
+                <w:lang w:eastAsia="zh-TW"/>
+              </w:rPr>
+              <w:t>520</w:t>
             </w:r>
           </w:p>
         </w:tc>
@@ -4426,19 +4481,16 @@
             <w:pPr>
               <w:jc w:val="center"/>
               <w:rPr>
-                <w:b/>
-                <w:color w:val="FF0000"/>
-                <w:sz w:val="22"/>
-                <w:lang w:eastAsia="zh-TW"/>
-              </w:rPr>
-            </w:pPr>
-            <w:r>
-              <w:rPr>
-                <w:b/>
-                <w:color w:val="FF0000"/>
-                <w:sz w:val="22"/>
-              </w:rPr>
-              <w:t>0.58</w:t>
+                <w:sz w:val="22"/>
+                <w:lang w:eastAsia="zh-TW"/>
+              </w:rPr>
+            </w:pPr>
+            <w:r>
+              <w:rPr>
+                <w:sz w:val="22"/>
+                <w:lang w:eastAsia="zh-TW"/>
+              </w:rPr>
+              <w:t>1.023</w:t>
             </w:r>
           </w:p>
         </w:tc>
@@ -4457,19 +4509,16 @@
             <w:pPr>
               <w:jc w:val="center"/>
               <w:rPr>
-                <w:b/>
-                <w:color w:val="FF0000"/>
-                <w:sz w:val="22"/>
-                <w:lang w:eastAsia="zh-TW"/>
-              </w:rPr>
-            </w:pPr>
-            <w:r>
-              <w:rPr>
-                <w:b/>
-                <w:color w:val="FF0000"/>
-                <w:sz w:val="22"/>
-              </w:rPr>
-              <w:t>0.73</w:t>
+                <w:sz w:val="22"/>
+                <w:lang w:eastAsia="zh-TW"/>
+              </w:rPr>
+            </w:pPr>
+            <w:r>
+              <w:rPr>
+                <w:sz w:val="22"/>
+                <w:lang w:eastAsia="zh-TW"/>
+              </w:rPr>
+              <w:t>0.862</w:t>
             </w:r>
           </w:p>
         </w:tc>
@@ -4488,17 +4537,16 @@
             <w:pPr>
               <w:jc w:val="center"/>
               <w:rPr>
-                <w:color w:val="FF0000"/>
-                <w:sz w:val="22"/>
-                <w:lang w:eastAsia="zh-TW"/>
-              </w:rPr>
-            </w:pPr>
-            <w:r>
-              <w:rPr>
-                <w:color w:val="FF0000"/>
-                <w:sz w:val="22"/>
-              </w:rPr>
-              <w:t>0.57</w:t>
+                <w:sz w:val="22"/>
+                <w:lang w:eastAsia="zh-TW"/>
+              </w:rPr>
+            </w:pPr>
+            <w:r>
+              <w:rPr>
+                <w:sz w:val="22"/>
+                <w:lang w:eastAsia="zh-TW"/>
+              </w:rPr>
+              <w:t>0.398</w:t>
             </w:r>
           </w:p>
         </w:tc>
@@ -4520,16 +4568,14 @@
             <w:pPr>
               <w:jc w:val="center"/>
               <w:rPr>
-                <w:color w:val="FF0000"/>
-                <w:sz w:val="22"/>
-              </w:rPr>
-            </w:pPr>
-            <w:r>
-              <w:rPr>
-                <w:color w:val="FF0000"/>
-                <w:sz w:val="22"/>
-              </w:rPr>
-              <w:t>0.68</w:t>
+                <w:sz w:val="22"/>
+              </w:rPr>
+            </w:pPr>
+            <w:r>
+              <w:rPr>
+                <w:sz w:val="22"/>
+              </w:rPr>
+              <w:t>0.559</w:t>
             </w:r>
           </w:p>
         </w:tc>
@@ -4548,16 +4594,14 @@
             <w:pPr>
               <w:jc w:val="center"/>
               <w:rPr>
-                <w:color w:val="FF0000"/>
-                <w:sz w:val="22"/>
-              </w:rPr>
-            </w:pPr>
-            <w:r>
-              <w:rPr>
-                <w:color w:val="FF0000"/>
-                <w:sz w:val="22"/>
-              </w:rPr>
-              <w:t>0.87</w:t>
+                <w:sz w:val="22"/>
+              </w:rPr>
+            </w:pPr>
+            <w:r>
+              <w:rPr>
+                <w:sz w:val="22"/>
+              </w:rPr>
+              <w:t>0.624</w:t>
             </w:r>
           </w:p>
         </w:tc>
@@ -4576,17 +4620,16 @@
             <w:pPr>
               <w:jc w:val="center"/>
               <w:rPr>
-                <w:color w:val="FF0000"/>
-                <w:sz w:val="22"/>
-                <w:lang w:eastAsia="zh-TW"/>
-              </w:rPr>
-            </w:pPr>
-            <w:r>
-              <w:rPr>
-                <w:color w:val="FF0000"/>
-                <w:sz w:val="22"/>
-              </w:rPr>
-              <w:t>0.13</w:t>
+                <w:sz w:val="22"/>
+                <w:lang w:eastAsia="zh-TW"/>
+              </w:rPr>
+            </w:pPr>
+            <w:r>
+              <w:rPr>
+                <w:sz w:val="22"/>
+                <w:lang w:eastAsia="zh-TW"/>
+              </w:rPr>
+              <w:t>0.256</w:t>
             </w:r>
           </w:p>
         </w:tc>
@@ -4594,7 +4637,7 @@
       <w:tr>
         <w:tc>
           <w:tcPr>
-            <w:tcW w:w="1871" w:type="dxa"/>
+            <w:tcW w:w="2019" w:type="dxa"/>
             <w:tcBorders>
               <w:top w:val="single" w:sz="4" w:space="0" w:color="00000A"/>
               <w:left w:val="single" w:sz="4" w:space="0" w:color="00000A"/>
@@ -4627,7 +4670,7 @@
         </w:tc>
         <w:tc>
           <w:tcPr>
-            <w:tcW w:w="1191" w:type="dxa"/>
+            <w:tcW w:w="1043" w:type="dxa"/>
             <w:tcBorders>
               <w:top w:val="single" w:sz="4" w:space="0" w:color="00000A"/>
               <w:left w:val="single" w:sz="4" w:space="0" w:color="00000A"/>
@@ -4644,16 +4687,14 @@
             <w:pPr>
               <w:jc w:val="center"/>
               <w:rPr>
-                <w:color w:val="FF0000"/>
-                <w:sz w:val="22"/>
-              </w:rPr>
-            </w:pPr>
-            <w:r>
-              <w:rPr>
-                <w:color w:val="FF0000"/>
-                <w:sz w:val="22"/>
-              </w:rPr>
-              <w:t>164 (23%)</w:t>
+                <w:sz w:val="22"/>
+              </w:rPr>
+            </w:pPr>
+            <w:r>
+              <w:rPr>
+                <w:sz w:val="22"/>
+              </w:rPr>
+              <w:t>257</w:t>
             </w:r>
           </w:p>
         </w:tc>
@@ -4671,17 +4712,14 @@
             <w:pPr>
               <w:jc w:val="center"/>
               <w:rPr>
-                <w:color w:val="FF0000"/>
-                <w:sz w:val="22"/>
-              </w:rPr>
-            </w:pPr>
-            <w:r>
-              <w:rPr>
-                <w:rFonts w:hint="eastAsia"/>
-                <w:color w:val="FF0000"/>
-                <w:sz w:val="22"/>
-              </w:rPr>
-              <w:t>24,269</w:t>
+                <w:sz w:val="22"/>
+              </w:rPr>
+            </w:pPr>
+            <w:r>
+              <w:rPr>
+                <w:sz w:val="22"/>
+              </w:rPr>
+              <w:t>45.60</w:t>
             </w:r>
           </w:p>
         </w:tc>
@@ -4698,17 +4736,26 @@
             <w:pPr>
               <w:jc w:val="center"/>
               <w:rPr>
-                <w:color w:val="FF0000"/>
-                <w:sz w:val="22"/>
-              </w:rPr>
-            </w:pPr>
-            <w:r>
-              <w:rPr>
-                <w:rFonts w:hint="eastAsia"/>
-                <w:color w:val="FF0000"/>
-                <w:sz w:val="22"/>
-              </w:rPr>
-              <w:t>147.98</w:t>
+                <w:sz w:val="22"/>
+              </w:rPr>
+            </w:pPr>
+            <w:r>
+              <w:rPr>
+                <w:sz w:val="22"/>
+              </w:rPr>
+              <w:t>11</w:t>
+            </w:r>
+            <w:r>
+              <w:rPr>
+                <w:sz w:val="22"/>
+              </w:rPr>
+              <w:t>,</w:t>
+            </w:r>
+            <w:r>
+              <w:rPr>
+                <w:sz w:val="22"/>
+              </w:rPr>
+              <w:t>720</w:t>
             </w:r>
           </w:p>
         </w:tc>
@@ -4729,16 +4776,14 @@
             <w:pPr>
               <w:jc w:val="center"/>
               <w:rPr>
-                <w:color w:val="FF0000"/>
-                <w:sz w:val="22"/>
-              </w:rPr>
-            </w:pPr>
-            <w:r>
-              <w:rPr>
-                <w:color w:val="FF0000"/>
-                <w:sz w:val="22"/>
-              </w:rPr>
-              <w:t>1.09</w:t>
+                <w:sz w:val="22"/>
+              </w:rPr>
+            </w:pPr>
+            <w:r>
+              <w:rPr>
+                <w:sz w:val="22"/>
+              </w:rPr>
+              <w:t>1.039</w:t>
             </w:r>
           </w:p>
         </w:tc>
@@ -4756,16 +4801,14 @@
             <w:pPr>
               <w:jc w:val="center"/>
               <w:rPr>
-                <w:color w:val="FF0000"/>
-                <w:sz w:val="22"/>
-              </w:rPr>
-            </w:pPr>
-            <w:r>
-              <w:rPr>
-                <w:color w:val="FF0000"/>
-                <w:sz w:val="22"/>
-              </w:rPr>
-              <w:t>1.31</w:t>
+                <w:sz w:val="22"/>
+              </w:rPr>
+            </w:pPr>
+            <w:r>
+              <w:rPr>
+                <w:sz w:val="22"/>
+              </w:rPr>
+              <w:t>0.821</w:t>
             </w:r>
           </w:p>
         </w:tc>
@@ -4783,16 +4826,14 @@
             <w:pPr>
               <w:jc w:val="center"/>
               <w:rPr>
-                <w:color w:val="FF0000"/>
-                <w:sz w:val="22"/>
-              </w:rPr>
-            </w:pPr>
-            <w:r>
-              <w:rPr>
-                <w:color w:val="FF0000"/>
-                <w:sz w:val="22"/>
-              </w:rPr>
-              <w:t>0.30</w:t>
+                <w:sz w:val="22"/>
+              </w:rPr>
+            </w:pPr>
+            <w:r>
+              <w:rPr>
+                <w:sz w:val="22"/>
+              </w:rPr>
+              <w:t>0.396</w:t>
             </w:r>
           </w:p>
         </w:tc>
@@ -4813,16 +4854,14 @@
             <w:pPr>
               <w:jc w:val="center"/>
               <w:rPr>
-                <w:color w:val="FF0000"/>
-                <w:sz w:val="22"/>
-              </w:rPr>
-            </w:pPr>
-            <w:r>
-              <w:rPr>
-                <w:color w:val="FF0000"/>
-                <w:sz w:val="22"/>
-              </w:rPr>
-              <w:t>0.66</w:t>
+                <w:sz w:val="22"/>
+              </w:rPr>
+            </w:pPr>
+            <w:r>
+              <w:rPr>
+                <w:sz w:val="22"/>
+              </w:rPr>
+              <w:t>0.766</w:t>
             </w:r>
           </w:p>
         </w:tc>
@@ -4840,18 +4879,14 @@
             <w:pPr>
               <w:jc w:val="center"/>
               <w:rPr>
-                <w:b/>
-                <w:color w:val="FF0000"/>
-                <w:sz w:val="22"/>
-              </w:rPr>
-            </w:pPr>
-            <w:r>
-              <w:rPr>
-                <w:b/>
-                <w:color w:val="FF0000"/>
-                <w:sz w:val="22"/>
-              </w:rPr>
-              <w:t>0.81</w:t>
+                <w:sz w:val="22"/>
+              </w:rPr>
+            </w:pPr>
+            <w:r>
+              <w:rPr>
+                <w:sz w:val="22"/>
+              </w:rPr>
+              <w:t>0.692</w:t>
             </w:r>
           </w:p>
         </w:tc>
@@ -4869,16 +4904,14 @@
             <w:pPr>
               <w:jc w:val="center"/>
               <w:rPr>
-                <w:color w:val="FF0000"/>
-                <w:sz w:val="22"/>
-              </w:rPr>
-            </w:pPr>
-            <w:r>
-              <w:rPr>
-                <w:color w:val="FF0000"/>
-                <w:sz w:val="22"/>
-              </w:rPr>
-              <w:t>0.21</w:t>
+                <w:sz w:val="22"/>
+              </w:rPr>
+            </w:pPr>
+            <w:r>
+              <w:rPr>
+                <w:sz w:val="22"/>
+              </w:rPr>
+              <w:t>0.083</w:t>
             </w:r>
           </w:p>
         </w:tc>
@@ -4886,7 +4919,7 @@
       <w:tr>
         <w:tc>
           <w:tcPr>
-            <w:tcW w:w="1871" w:type="dxa"/>
+            <w:tcW w:w="2019" w:type="dxa"/>
             <w:tcBorders>
               <w:top w:val="single" w:sz="4" w:space="0" w:color="00000A"/>
               <w:left w:val="single" w:sz="4" w:space="0" w:color="00000A"/>
@@ -4919,7 +4952,7 @@
         </w:tc>
         <w:tc>
           <w:tcPr>
-            <w:tcW w:w="1191" w:type="dxa"/>
+            <w:tcW w:w="1043" w:type="dxa"/>
             <w:tcBorders>
               <w:top w:val="single" w:sz="4" w:space="0" w:color="00000A"/>
               <w:left w:val="single" w:sz="4" w:space="0" w:color="00000A"/>
@@ -4936,16 +4969,14 @@
             <w:pPr>
               <w:jc w:val="center"/>
               <w:rPr>
-                <w:color w:val="FF0000"/>
-                <w:sz w:val="22"/>
-              </w:rPr>
-            </w:pPr>
-            <w:r>
-              <w:rPr>
-                <w:color w:val="FF0000"/>
-                <w:sz w:val="22"/>
-              </w:rPr>
-              <w:t>112 (16%)</w:t>
+                <w:sz w:val="22"/>
+              </w:rPr>
+            </w:pPr>
+            <w:r>
+              <w:rPr>
+                <w:sz w:val="22"/>
+              </w:rPr>
+              <w:t>183</w:t>
             </w:r>
           </w:p>
         </w:tc>
@@ -4963,17 +4994,14 @@
             <w:pPr>
               <w:jc w:val="center"/>
               <w:rPr>
-                <w:color w:val="FF0000"/>
-                <w:sz w:val="22"/>
-              </w:rPr>
-            </w:pPr>
-            <w:r>
-              <w:rPr>
-                <w:rFonts w:hint="eastAsia"/>
-                <w:color w:val="FF0000"/>
-                <w:sz w:val="22"/>
-              </w:rPr>
-              <w:t>14,505</w:t>
+                <w:sz w:val="22"/>
+              </w:rPr>
+            </w:pPr>
+            <w:r>
+              <w:rPr>
+                <w:sz w:val="22"/>
+              </w:rPr>
+              <w:t>26.49</w:t>
             </w:r>
           </w:p>
         </w:tc>
@@ -4990,24 +5018,26 @@
             <w:pPr>
               <w:jc w:val="center"/>
               <w:rPr>
-                <w:color w:val="FF0000"/>
-                <w:sz w:val="22"/>
-              </w:rPr>
-            </w:pPr>
-            <w:r>
-              <w:rPr>
-                <w:color w:val="FF0000"/>
-                <w:sz w:val="22"/>
-              </w:rPr>
-              <w:t>1</w:t>
-            </w:r>
-            <w:r>
-              <w:rPr>
-                <w:rFonts w:hint="eastAsia"/>
-                <w:color w:val="FF0000"/>
-                <w:sz w:val="22"/>
-              </w:rPr>
-              <w:t>29.51</w:t>
+                <w:sz w:val="22"/>
+              </w:rPr>
+            </w:pPr>
+            <w:r>
+              <w:rPr>
+                <w:sz w:val="22"/>
+              </w:rPr>
+              <w:t>4</w:t>
+            </w:r>
+            <w:r>
+              <w:rPr>
+                <w:sz w:val="22"/>
+              </w:rPr>
+              <w:t>,</w:t>
+            </w:r>
+            <w:r>
+              <w:rPr>
+                <w:sz w:val="22"/>
+              </w:rPr>
+              <w:t>847</w:t>
             </w:r>
           </w:p>
         </w:tc>
@@ -5028,16 +5058,14 @@
             <w:pPr>
               <w:jc w:val="center"/>
               <w:rPr>
-                <w:color w:val="FF0000"/>
-                <w:sz w:val="22"/>
-              </w:rPr>
-            </w:pPr>
-            <w:r>
-              <w:rPr>
-                <w:color w:val="FF0000"/>
-                <w:sz w:val="22"/>
-              </w:rPr>
-              <w:t>0.67</w:t>
+                <w:sz w:val="22"/>
+              </w:rPr>
+            </w:pPr>
+            <w:r>
+              <w:rPr>
+                <w:sz w:val="22"/>
+              </w:rPr>
+              <w:t>1.427</w:t>
             </w:r>
           </w:p>
         </w:tc>
@@ -5055,16 +5083,14 @@
             <w:pPr>
               <w:jc w:val="center"/>
               <w:rPr>
-                <w:color w:val="FF0000"/>
-                <w:sz w:val="22"/>
-              </w:rPr>
-            </w:pPr>
-            <w:r>
-              <w:rPr>
-                <w:color w:val="FF0000"/>
-                <w:sz w:val="22"/>
-              </w:rPr>
-              <w:t>0.90</w:t>
+                <w:sz w:val="22"/>
+              </w:rPr>
+            </w:pPr>
+            <w:r>
+              <w:rPr>
+                <w:sz w:val="22"/>
+              </w:rPr>
+              <w:t>0.958</w:t>
             </w:r>
           </w:p>
         </w:tc>
@@ -5082,16 +5108,14 @@
             <w:pPr>
               <w:jc w:val="center"/>
               <w:rPr>
-                <w:color w:val="FF0000"/>
-                <w:sz w:val="22"/>
-              </w:rPr>
-            </w:pPr>
-            <w:r>
-              <w:rPr>
-                <w:color w:val="FF0000"/>
-                <w:sz w:val="22"/>
-              </w:rPr>
-              <w:t>0.39</w:t>
+                <w:sz w:val="22"/>
+              </w:rPr>
+            </w:pPr>
+            <w:r>
+              <w:rPr>
+                <w:sz w:val="22"/>
+              </w:rPr>
+              <w:t>0.550</w:t>
             </w:r>
           </w:p>
         </w:tc>
@@ -5112,16 +5136,14 @@
             <w:pPr>
               <w:jc w:val="center"/>
               <w:rPr>
-                <w:color w:val="FF0000"/>
-                <w:sz w:val="22"/>
-              </w:rPr>
-            </w:pPr>
-            <w:r>
-              <w:rPr>
-                <w:color w:val="FF0000"/>
-                <w:sz w:val="22"/>
-              </w:rPr>
-              <w:t>0.77</w:t>
+                <w:sz w:val="22"/>
+              </w:rPr>
+            </w:pPr>
+            <w:r>
+              <w:rPr>
+                <w:sz w:val="22"/>
+              </w:rPr>
+              <w:t>1.900</w:t>
             </w:r>
           </w:p>
         </w:tc>
@@ -5139,16 +5161,14 @@
             <w:pPr>
               <w:jc w:val="center"/>
               <w:rPr>
-                <w:color w:val="FF0000"/>
-                <w:sz w:val="22"/>
-              </w:rPr>
-            </w:pPr>
-            <w:r>
-              <w:rPr>
-                <w:color w:val="FF0000"/>
-                <w:sz w:val="22"/>
-              </w:rPr>
-              <w:t>0.92</w:t>
+                <w:sz w:val="22"/>
+              </w:rPr>
+            </w:pPr>
+            <w:r>
+              <w:rPr>
+                <w:sz w:val="22"/>
+              </w:rPr>
+              <w:t>1.060</w:t>
             </w:r>
           </w:p>
         </w:tc>
@@ -5166,16 +5186,14 @@
             <w:pPr>
               <w:jc w:val="center"/>
               <w:rPr>
-                <w:color w:val="FF0000"/>
-                <w:sz w:val="22"/>
-              </w:rPr>
-            </w:pPr>
-            <w:r>
-              <w:rPr>
-                <w:color w:val="FF0000"/>
-                <w:sz w:val="22"/>
-              </w:rPr>
-              <w:t>0.30</w:t>
+                <w:sz w:val="22"/>
+              </w:rPr>
+            </w:pPr>
+            <w:r>
+              <w:rPr>
+                <w:sz w:val="22"/>
+              </w:rPr>
+              <w:t>0.051</w:t>
             </w:r>
           </w:p>
         </w:tc>
@@ -5183,7 +5201,7 @@
       <w:tr>
         <w:tc>
           <w:tcPr>
-            <w:tcW w:w="1871" w:type="dxa"/>
+            <w:tcW w:w="2019" w:type="dxa"/>
             <w:tcBorders>
               <w:top w:val="single" w:sz="4" w:space="0" w:color="00000A"/>
               <w:left w:val="single" w:sz="4" w:space="0" w:color="00000A"/>
@@ -5216,7 +5234,7 @@
         </w:tc>
         <w:tc>
           <w:tcPr>
-            <w:tcW w:w="1191" w:type="dxa"/>
+            <w:tcW w:w="1043" w:type="dxa"/>
             <w:tcBorders>
               <w:top w:val="single" w:sz="4" w:space="0" w:color="00000A"/>
               <w:left w:val="single" w:sz="4" w:space="0" w:color="00000A"/>
@@ -5233,16 +5251,14 @@
             <w:pPr>
               <w:jc w:val="center"/>
               <w:rPr>
-                <w:color w:val="FF0000"/>
-                <w:sz w:val="22"/>
-              </w:rPr>
-            </w:pPr>
-            <w:r>
-              <w:rPr>
-                <w:color w:val="FF0000"/>
-                <w:sz w:val="22"/>
-              </w:rPr>
-              <w:t>123 (17%)</w:t>
+                <w:sz w:val="22"/>
+              </w:rPr>
+            </w:pPr>
+            <w:r>
+              <w:rPr>
+                <w:sz w:val="22"/>
+              </w:rPr>
+              <w:t>301</w:t>
             </w:r>
           </w:p>
         </w:tc>
@@ -5260,17 +5276,14 @@
             <w:pPr>
               <w:jc w:val="center"/>
               <w:rPr>
-                <w:color w:val="FF0000"/>
-                <w:sz w:val="22"/>
-              </w:rPr>
-            </w:pPr>
-            <w:r>
-              <w:rPr>
-                <w:rFonts w:hint="eastAsia"/>
-                <w:color w:val="FF0000"/>
-                <w:sz w:val="22"/>
-              </w:rPr>
-              <w:t>17,391</w:t>
+                <w:sz w:val="22"/>
+              </w:rPr>
+            </w:pPr>
+            <w:r>
+              <w:rPr>
+                <w:sz w:val="22"/>
+              </w:rPr>
+              <w:t>21.93</w:t>
             </w:r>
           </w:p>
         </w:tc>
@@ -5287,17 +5300,26 @@
             <w:pPr>
               <w:jc w:val="center"/>
               <w:rPr>
-                <w:color w:val="FF0000"/>
-                <w:sz w:val="22"/>
-              </w:rPr>
-            </w:pPr>
-            <w:r>
-              <w:rPr>
-                <w:rFonts w:hint="eastAsia"/>
-                <w:color w:val="FF0000"/>
-                <w:sz w:val="22"/>
-              </w:rPr>
-              <w:t>141.39</w:t>
+                <w:sz w:val="22"/>
+              </w:rPr>
+            </w:pPr>
+            <w:r>
+              <w:rPr>
+                <w:sz w:val="22"/>
+              </w:rPr>
+              <w:t>6</w:t>
+            </w:r>
+            <w:r>
+              <w:rPr>
+                <w:sz w:val="22"/>
+              </w:rPr>
+              <w:t>,</w:t>
+            </w:r>
+            <w:r>
+              <w:rPr>
+                <w:sz w:val="22"/>
+              </w:rPr>
+              <w:t>601</w:t>
             </w:r>
           </w:p>
         </w:tc>
@@ -5318,16 +5340,14 @@
             <w:pPr>
               <w:jc w:val="center"/>
               <w:rPr>
-                <w:color w:val="FF0000"/>
-                <w:sz w:val="22"/>
-              </w:rPr>
-            </w:pPr>
-            <w:r>
-              <w:rPr>
-                <w:color w:val="FF0000"/>
-                <w:sz w:val="22"/>
-              </w:rPr>
-              <w:t>1.25</w:t>
+                <w:sz w:val="22"/>
+              </w:rPr>
+            </w:pPr>
+            <w:r>
+              <w:rPr>
+                <w:sz w:val="22"/>
+              </w:rPr>
+              <w:t>2.095</w:t>
             </w:r>
           </w:p>
         </w:tc>
@@ -5345,16 +5365,14 @@
             <w:pPr>
               <w:jc w:val="center"/>
               <w:rPr>
-                <w:color w:val="FF0000"/>
-                <w:sz w:val="22"/>
-              </w:rPr>
-            </w:pPr>
-            <w:r>
-              <w:rPr>
-                <w:color w:val="FF0000"/>
-                <w:sz w:val="22"/>
-              </w:rPr>
-              <w:t>1.49</w:t>
+                <w:sz w:val="22"/>
+              </w:rPr>
+            </w:pPr>
+            <w:r>
+              <w:rPr>
+                <w:sz w:val="22"/>
+              </w:rPr>
+              <w:t>1.251</w:t>
             </w:r>
           </w:p>
         </w:tc>
@@ -5372,16 +5390,14 @@
             <w:pPr>
               <w:jc w:val="center"/>
               <w:rPr>
-                <w:color w:val="FF0000"/>
-                <w:sz w:val="22"/>
-              </w:rPr>
-            </w:pPr>
-            <w:r>
-              <w:rPr>
-                <w:color w:val="FF0000"/>
-                <w:sz w:val="22"/>
-              </w:rPr>
-              <w:t>0.64</w:t>
+                <w:sz w:val="22"/>
+              </w:rPr>
+            </w:pPr>
+            <w:r>
+              <w:rPr>
+                <w:sz w:val="22"/>
+              </w:rPr>
+              <w:t>0.605</w:t>
             </w:r>
           </w:p>
         </w:tc>
@@ -5402,16 +5418,14 @@
             <w:pPr>
               <w:jc w:val="center"/>
               <w:rPr>
-                <w:color w:val="FF0000"/>
-                <w:sz w:val="22"/>
-              </w:rPr>
-            </w:pPr>
-            <w:r>
-              <w:rPr>
-                <w:color w:val="FF0000"/>
-                <w:sz w:val="22"/>
-              </w:rPr>
-              <w:t>0.70</w:t>
+                <w:sz w:val="22"/>
+              </w:rPr>
+            </w:pPr>
+            <w:r>
+              <w:rPr>
+                <w:sz w:val="22"/>
+              </w:rPr>
+              <w:t>0.981</w:t>
             </w:r>
           </w:p>
         </w:tc>
@@ -5429,16 +5443,14 @@
             <w:pPr>
               <w:jc w:val="center"/>
               <w:rPr>
-                <w:color w:val="FF0000"/>
-                <w:sz w:val="22"/>
-              </w:rPr>
-            </w:pPr>
-            <w:r>
-              <w:rPr>
-                <w:color w:val="FF0000"/>
-                <w:sz w:val="22"/>
-              </w:rPr>
-              <w:t>0.89</w:t>
+                <w:sz w:val="22"/>
+              </w:rPr>
+            </w:pPr>
+            <w:r>
+              <w:rPr>
+                <w:sz w:val="22"/>
+              </w:rPr>
+              <w:t>0.815</w:t>
             </w:r>
           </w:p>
         </w:tc>
@@ -5456,16 +5468,14 @@
             <w:pPr>
               <w:jc w:val="center"/>
               <w:rPr>
-                <w:color w:val="FF0000"/>
-                <w:sz w:val="22"/>
-              </w:rPr>
-            </w:pPr>
-            <w:r>
-              <w:rPr>
-                <w:color w:val="FF0000"/>
-                <w:sz w:val="22"/>
-              </w:rPr>
-              <w:t>0.33</w:t>
+                <w:sz w:val="22"/>
+              </w:rPr>
+            </w:pPr>
+            <w:r>
+              <w:rPr>
+                <w:sz w:val="22"/>
+              </w:rPr>
+              <w:t>0.291</w:t>
             </w:r>
           </w:p>
         </w:tc>
@@ -5473,7 +5483,7 @@
       <w:tr>
         <w:tc>
           <w:tcPr>
-            <w:tcW w:w="1871" w:type="dxa"/>
+            <w:tcW w:w="2019" w:type="dxa"/>
             <w:tcBorders>
               <w:top w:val="single" w:sz="4" w:space="0" w:color="00000A"/>
               <w:left w:val="single" w:sz="4" w:space="0" w:color="00000A"/>
@@ -5506,7 +5516,7 @@
         </w:tc>
         <w:tc>
           <w:tcPr>
-            <w:tcW w:w="1191" w:type="dxa"/>
+            <w:tcW w:w="1043" w:type="dxa"/>
             <w:tcBorders>
               <w:top w:val="single" w:sz="4" w:space="0" w:color="00000A"/>
               <w:left w:val="single" w:sz="4" w:space="0" w:color="00000A"/>
@@ -5523,16 +5533,14 @@
             <w:pPr>
               <w:jc w:val="center"/>
               <w:rPr>
-                <w:color w:val="FF0000"/>
-                <w:sz w:val="22"/>
-              </w:rPr>
-            </w:pPr>
-            <w:r>
-              <w:rPr>
-                <w:color w:val="FF0000"/>
-                <w:sz w:val="22"/>
-              </w:rPr>
-              <w:t>119 (17%)</w:t>
+                <w:sz w:val="22"/>
+              </w:rPr>
+            </w:pPr>
+            <w:r>
+              <w:rPr>
+                <w:sz w:val="22"/>
+              </w:rPr>
+              <w:t>542</w:t>
             </w:r>
           </w:p>
         </w:tc>
@@ -5550,17 +5558,14 @@
             <w:pPr>
               <w:jc w:val="center"/>
               <w:rPr>
-                <w:color w:val="FF0000"/>
-                <w:sz w:val="22"/>
-              </w:rPr>
-            </w:pPr>
-            <w:r>
-              <w:rPr>
-                <w:rFonts w:hint="eastAsia"/>
-                <w:color w:val="FF0000"/>
-                <w:sz w:val="22"/>
-              </w:rPr>
-              <w:t>82,457</w:t>
+                <w:sz w:val="22"/>
+              </w:rPr>
+            </w:pPr>
+            <w:r>
+              <w:rPr>
+                <w:sz w:val="22"/>
+              </w:rPr>
+              <w:t>36.75</w:t>
             </w:r>
           </w:p>
         </w:tc>
@@ -5577,24 +5582,26 @@
             <w:pPr>
               <w:jc w:val="center"/>
               <w:rPr>
-                <w:color w:val="FF0000"/>
-                <w:sz w:val="22"/>
-              </w:rPr>
-            </w:pPr>
-            <w:r>
-              <w:rPr>
-                <w:color w:val="FF0000"/>
-                <w:sz w:val="22"/>
-              </w:rPr>
-              <w:t>6</w:t>
-            </w:r>
-            <w:r>
-              <w:rPr>
-                <w:rFonts w:hint="eastAsia"/>
-                <w:color w:val="FF0000"/>
-                <w:sz w:val="22"/>
-              </w:rPr>
-              <w:t>92.92</w:t>
+                <w:sz w:val="22"/>
+              </w:rPr>
+            </w:pPr>
+            <w:r>
+              <w:rPr>
+                <w:sz w:val="22"/>
+              </w:rPr>
+              <w:t>19</w:t>
+            </w:r>
+            <w:r>
+              <w:rPr>
+                <w:sz w:val="22"/>
+              </w:rPr>
+              <w:t>,</w:t>
+            </w:r>
+            <w:r>
+              <w:rPr>
+                <w:sz w:val="22"/>
+              </w:rPr>
+              <w:t>919</w:t>
             </w:r>
           </w:p>
         </w:tc>
@@ -5615,16 +5622,14 @@
             <w:pPr>
               <w:jc w:val="center"/>
               <w:rPr>
-                <w:color w:val="FF0000"/>
-                <w:sz w:val="22"/>
-              </w:rPr>
-            </w:pPr>
-            <w:r>
-              <w:rPr>
-                <w:color w:val="FF0000"/>
-                <w:sz w:val="22"/>
-              </w:rPr>
-              <w:t>1.02</w:t>
+                <w:sz w:val="22"/>
+              </w:rPr>
+            </w:pPr>
+            <w:r>
+              <w:rPr>
+                <w:sz w:val="22"/>
+              </w:rPr>
+              <w:t>1.243</w:t>
             </w:r>
           </w:p>
         </w:tc>
@@ -5642,16 +5647,14 @@
             <w:pPr>
               <w:jc w:val="center"/>
               <w:rPr>
-                <w:color w:val="FF0000"/>
-                <w:sz w:val="22"/>
-              </w:rPr>
-            </w:pPr>
-            <w:r>
-              <w:rPr>
-                <w:color w:val="FF0000"/>
-                <w:sz w:val="22"/>
-              </w:rPr>
-              <w:t>1.19</w:t>
+                <w:sz w:val="22"/>
+              </w:rPr>
+            </w:pPr>
+            <w:r>
+              <w:rPr>
+                <w:sz w:val="22"/>
+              </w:rPr>
+              <w:t>0.904</w:t>
             </w:r>
           </w:p>
         </w:tc>
@@ -5669,18 +5672,14 @@
             <w:pPr>
               <w:jc w:val="center"/>
               <w:rPr>
-                <w:b/>
-                <w:color w:val="FF0000"/>
-                <w:sz w:val="22"/>
-              </w:rPr>
-            </w:pPr>
-            <w:r>
-              <w:rPr>
-                <w:b/>
-                <w:color w:val="FF0000"/>
-                <w:sz w:val="22"/>
-              </w:rPr>
-              <w:t>0.82</w:t>
+                <w:sz w:val="22"/>
+              </w:rPr>
+            </w:pPr>
+            <w:r>
+              <w:rPr>
+                <w:sz w:val="22"/>
+              </w:rPr>
+              <w:t>0.645</w:t>
             </w:r>
           </w:p>
         </w:tc>
@@ -5701,18 +5700,14 @@
             <w:pPr>
               <w:jc w:val="center"/>
               <w:rPr>
-                <w:b/>
-                <w:color w:val="FF0000"/>
-                <w:sz w:val="22"/>
-              </w:rPr>
-            </w:pPr>
-            <w:r>
-              <w:rPr>
-                <w:b/>
-                <w:color w:val="FF0000"/>
-                <w:sz w:val="22"/>
-              </w:rPr>
-              <w:t>0.64</w:t>
+                <w:sz w:val="22"/>
+              </w:rPr>
+            </w:pPr>
+            <w:r>
+              <w:rPr>
+                <w:sz w:val="22"/>
+              </w:rPr>
+              <w:t>0.709</w:t>
             </w:r>
           </w:p>
         </w:tc>
@@ -5730,18 +5725,14 @@
             <w:pPr>
               <w:jc w:val="center"/>
               <w:rPr>
-                <w:b/>
-                <w:color w:val="FF0000"/>
-                <w:sz w:val="22"/>
-              </w:rPr>
-            </w:pPr>
-            <w:r>
-              <w:rPr>
-                <w:b/>
-                <w:color w:val="FF0000"/>
-                <w:sz w:val="22"/>
-              </w:rPr>
-              <w:t>0.81</w:t>
+                <w:sz w:val="22"/>
+              </w:rPr>
+            </w:pPr>
+            <w:r>
+              <w:rPr>
+                <w:sz w:val="22"/>
+              </w:rPr>
+              <w:t>0.680</w:t>
             </w:r>
           </w:p>
         </w:tc>
@@ -5759,16 +5750,14 @@
             <w:pPr>
               <w:jc w:val="center"/>
               <w:rPr>
-                <w:color w:val="FF0000"/>
-                <w:sz w:val="22"/>
-              </w:rPr>
-            </w:pPr>
-            <w:r>
-              <w:rPr>
-                <w:color w:val="FF0000"/>
-                <w:sz w:val="22"/>
-              </w:rPr>
-              <w:t>0.30</w:t>
+                <w:sz w:val="22"/>
+              </w:rPr>
+            </w:pPr>
+            <w:r>
+              <w:rPr>
+                <w:sz w:val="22"/>
+              </w:rPr>
+              <w:t>0.205</w:t>
             </w:r>
           </w:p>
         </w:tc>
@@ -5779,7 +5768,7 @@
         </w:trPr>
         <w:tc>
           <w:tcPr>
-            <w:tcW w:w="1871" w:type="dxa"/>
+            <w:tcW w:w="2019" w:type="dxa"/>
             <w:tcBorders>
               <w:top w:val="single" w:sz="4" w:space="0" w:color="00000A"/>
               <w:left w:val="single" w:sz="4" w:space="0" w:color="00000A"/>
@@ -5812,7 +5801,7 @@
         </w:tc>
         <w:tc>
           <w:tcPr>
-            <w:tcW w:w="1191" w:type="dxa"/>
+            <w:tcW w:w="1043" w:type="dxa"/>
             <w:tcBorders>
               <w:top w:val="single" w:sz="4" w:space="0" w:color="00000A"/>
               <w:left w:val="single" w:sz="4" w:space="0" w:color="00000A"/>
@@ -5829,16 +5818,14 @@
             <w:pPr>
               <w:jc w:val="center"/>
               <w:rPr>
-                <w:color w:val="FF0000"/>
-                <w:sz w:val="22"/>
-              </w:rPr>
-            </w:pPr>
-            <w:r>
-              <w:rPr>
-                <w:color w:val="FF0000"/>
-                <w:sz w:val="22"/>
-              </w:rPr>
-              <w:t>97 (13%)</w:t>
+                <w:sz w:val="22"/>
+              </w:rPr>
+            </w:pPr>
+            <w:r>
+              <w:rPr>
+                <w:sz w:val="22"/>
+              </w:rPr>
+              <w:t>439</w:t>
             </w:r>
           </w:p>
         </w:tc>
@@ -5856,17 +5843,14 @@
             <w:pPr>
               <w:jc w:val="center"/>
               <w:rPr>
-                <w:color w:val="FF0000"/>
-                <w:sz w:val="22"/>
-              </w:rPr>
-            </w:pPr>
-            <w:r>
-              <w:rPr>
-                <w:rFonts w:hint="eastAsia"/>
-                <w:color w:val="FF0000"/>
-                <w:sz w:val="22"/>
-              </w:rPr>
-              <w:t>41,858</w:t>
+                <w:sz w:val="22"/>
+              </w:rPr>
+            </w:pPr>
+            <w:r>
+              <w:rPr>
+                <w:sz w:val="22"/>
+              </w:rPr>
+              <w:t>32.39</w:t>
             </w:r>
           </w:p>
         </w:tc>
@@ -5883,17 +5867,28 @@
             <w:pPr>
               <w:jc w:val="center"/>
               <w:rPr>
-                <w:color w:val="FF0000"/>
-                <w:sz w:val="22"/>
-              </w:rPr>
-            </w:pPr>
-            <w:r>
-              <w:rPr>
-                <w:rFonts w:hint="eastAsia"/>
-                <w:color w:val="FF0000"/>
-                <w:sz w:val="22"/>
-              </w:rPr>
-              <w:t>431.53</w:t>
+                <w:sz w:val="22"/>
+              </w:rPr>
+            </w:pPr>
+            <w:r>
+              <w:rPr>
+                <w:sz w:val="22"/>
+              </w:rPr>
+              <w:t>14</w:t>
+            </w:r>
+            <w:r>
+              <w:rPr>
+                <w:sz w:val="22"/>
+              </w:rPr>
+              <w:t>,</w:t>
+            </w:r>
+            <w:bookmarkStart w:id="0" w:name="_GoBack"/>
+            <w:bookmarkEnd w:id="0"/>
+            <w:r>
+              <w:rPr>
+                <w:sz w:val="22"/>
+              </w:rPr>
+              <w:t>219</w:t>
             </w:r>
           </w:p>
         </w:tc>
@@ -5914,16 +5909,14 @@
             <w:pPr>
               <w:jc w:val="center"/>
               <w:rPr>
-                <w:color w:val="FF0000"/>
-                <w:sz w:val="22"/>
-              </w:rPr>
-            </w:pPr>
-            <w:r>
-              <w:rPr>
-                <w:color w:val="FF0000"/>
-                <w:sz w:val="22"/>
-              </w:rPr>
-              <w:t>1.24</w:t>
+                <w:sz w:val="22"/>
+              </w:rPr>
+            </w:pPr>
+            <w:r>
+              <w:rPr>
+                <w:sz w:val="22"/>
+              </w:rPr>
+              <w:t>1.017</w:t>
             </w:r>
           </w:p>
         </w:tc>
@@ -5941,16 +5934,14 @@
             <w:pPr>
               <w:jc w:val="center"/>
               <w:rPr>
-                <w:color w:val="FF0000"/>
-                <w:sz w:val="22"/>
-              </w:rPr>
-            </w:pPr>
-            <w:r>
-              <w:rPr>
-                <w:color w:val="FF0000"/>
-                <w:sz w:val="22"/>
-              </w:rPr>
-              <w:t>1.44</w:t>
+                <w:sz w:val="22"/>
+              </w:rPr>
+            </w:pPr>
+            <w:r>
+              <w:rPr>
+                <w:sz w:val="22"/>
+              </w:rPr>
+              <w:t>0.816</w:t>
             </w:r>
           </w:p>
         </w:tc>
@@ -5968,16 +5959,14 @@
             <w:pPr>
               <w:jc w:val="center"/>
               <w:rPr>
-                <w:color w:val="FF0000"/>
-                <w:sz w:val="22"/>
-              </w:rPr>
-            </w:pPr>
-            <w:r>
-              <w:rPr>
-                <w:color w:val="FF0000"/>
-                <w:sz w:val="22"/>
-              </w:rPr>
-              <w:t>0.57</w:t>
+                <w:sz w:val="22"/>
+              </w:rPr>
+            </w:pPr>
+            <w:r>
+              <w:rPr>
+                <w:sz w:val="22"/>
+              </w:rPr>
+              <w:t>0.524</w:t>
             </w:r>
           </w:p>
         </w:tc>
@@ -5998,16 +5987,14 @@
             <w:pPr>
               <w:jc w:val="center"/>
               <w:rPr>
-                <w:color w:val="FF0000"/>
-                <w:sz w:val="22"/>
-              </w:rPr>
-            </w:pPr>
-            <w:r>
-              <w:rPr>
-                <w:color w:val="FF0000"/>
-                <w:sz w:val="22"/>
-              </w:rPr>
-              <w:t>0.81</w:t>
+                <w:sz w:val="22"/>
+              </w:rPr>
+            </w:pPr>
+            <w:r>
+              <w:rPr>
+                <w:sz w:val="22"/>
+              </w:rPr>
+              <w:t>0.854</w:t>
             </w:r>
           </w:p>
         </w:tc>
@@ -6025,16 +6012,14 @@
             <w:pPr>
               <w:jc w:val="center"/>
               <w:rPr>
-                <w:color w:val="FF0000"/>
-                <w:sz w:val="22"/>
-              </w:rPr>
-            </w:pPr>
-            <w:r>
-              <w:rPr>
-                <w:color w:val="FF0000"/>
-                <w:sz w:val="22"/>
-              </w:rPr>
-              <w:t>0.97</w:t>
+                <w:sz w:val="22"/>
+              </w:rPr>
+            </w:pPr>
+            <w:r>
+              <w:rPr>
+                <w:sz w:val="22"/>
+              </w:rPr>
+              <w:t>0.760</w:t>
             </w:r>
           </w:p>
         </w:tc>
@@ -6052,18 +6037,14 @@
             <w:pPr>
               <w:jc w:val="center"/>
               <w:rPr>
-                <w:b/>
-                <w:color w:val="FF0000"/>
-                <w:sz w:val="22"/>
-              </w:rPr>
-            </w:pPr>
-            <w:r>
-              <w:rPr>
-                <w:b/>
-                <w:color w:val="FF0000"/>
-                <w:sz w:val="22"/>
-              </w:rPr>
-              <w:t>0.41</w:t>
+                <w:sz w:val="22"/>
+              </w:rPr>
+            </w:pPr>
+            <w:r>
+              <w:rPr>
+                <w:sz w:val="22"/>
+              </w:rPr>
+              <w:t>0.290</w:t>
             </w:r>
           </w:p>
         </w:tc>
@@ -6072,7 +6053,6 @@
     <w:p>
       <w:pPr>
         <w:rPr>
-          <w:rFonts w:hint="eastAsia"/>
           <w:b/>
         </w:rPr>
       </w:pPr>
@@ -6207,6 +6187,7 @@
     <w:lsdException w:name="HTML Sample" w:semiHidden="1" w:unhideWhenUsed="1"/>
     <w:lsdException w:name="HTML Typewriter" w:semiHidden="1" w:unhideWhenUsed="1"/>
     <w:lsdException w:name="HTML Variable" w:semiHidden="1" w:unhideWhenUsed="1"/>
+    <w:lsdException w:name="Normal Table" w:semiHidden="1" w:unhideWhenUsed="1"/>
     <w:lsdException w:name="annotation subject" w:semiHidden="1" w:unhideWhenUsed="1"/>
     <w:lsdException w:name="No List" w:semiHidden="1" w:unhideWhenUsed="1"/>
     <w:lsdException w:name="Outline List 1" w:semiHidden="1" w:unhideWhenUsed="1"/>
@@ -6253,8 +6234,10 @@
     <w:lsdException w:name="Table Subtle 2" w:semiHidden="1" w:unhideWhenUsed="1"/>
     <w:lsdException w:name="Table Web 1" w:semiHidden="1" w:unhideWhenUsed="1"/>
     <w:lsdException w:name="Table Web 2" w:semiHidden="1" w:unhideWhenUsed="1"/>
+    <w:lsdException w:name="Table Web 3" w:semiHidden="1" w:unhideWhenUsed="1"/>
     <w:lsdException w:name="Balloon Text" w:semiHidden="1" w:unhideWhenUsed="1"/>
     <w:lsdException w:name="Table Grid" w:uiPriority="39"/>
+    <w:lsdException w:name="Table Theme" w:semiHidden="1" w:unhideWhenUsed="1"/>
     <w:lsdException w:name="Placeholder Text" w:semiHidden="1"/>
     <w:lsdException w:name="No Spacing" w:uiPriority="1" w:qFormat="1"/>
     <w:lsdException w:name="Light Shading" w:uiPriority="60"/>

</xml_diff>